<commit_message>
10/09/2018 MAMATHA CHICK IN
</commit_message>
<xml_diff>
--- a/customer _details/KIRAN/SEP/SIRA/RANGAMMA/PURCHASE DETAILS.docx
+++ b/customer _details/KIRAN/SEP/SIRA/RANGAMMA/PURCHASE DETAILS.docx
@@ -29341,13 +29341,7 @@
         <w:rPr>
           <w:rFonts w:ascii="Courier New" w:hAnsi="Courier New" w:cs="Courier New"/>
         </w:rPr>
-        <w:t>MON Sep 03</w:t>
-      </w:r>
-      <w:r>
-        <w:rPr>
-          <w:rFonts w:ascii="Courier New" w:hAnsi="Courier New" w:cs="Courier New"/>
-        </w:rPr>
-        <w:t xml:space="preserve"> 16:10:30 IST 2018</w:t>
+        <w:t>MON Sep 03 16:10:30 IST 2018</w:t>
       </w:r>
     </w:p>
     <w:p>
@@ -29984,6 +29978,621 @@
         <w:tab/>
         <w:t>- CASH</w:t>
       </w:r>
+    </w:p>
+    <w:p>
+      <w:pPr>
+        <w:pStyle w:val="PlainText"/>
+        <w:rPr>
+          <w:rFonts w:ascii="Courier New" w:hAnsi="Courier New" w:cs="Courier New"/>
+        </w:rPr>
+      </w:pPr>
+    </w:p>
+    <w:p>
+      <w:pPr>
+        <w:pStyle w:val="PlainText"/>
+        <w:rPr>
+          <w:rFonts w:ascii="Courier New" w:hAnsi="Courier New" w:cs="Courier New"/>
+        </w:rPr>
+      </w:pPr>
+      <w:r>
+        <w:rPr>
+          <w:rFonts w:ascii="Courier New" w:hAnsi="Courier New" w:cs="Courier New"/>
+        </w:rPr>
+        <w:t>MON Sep 10</w:t>
+      </w:r>
+      <w:r>
+        <w:rPr>
+          <w:rFonts w:ascii="Courier New" w:hAnsi="Courier New" w:cs="Courier New"/>
+        </w:rPr>
+        <w:t xml:space="preserve"> 09:40:37 IST 2018</w:t>
+      </w:r>
+    </w:p>
+    <w:p>
+      <w:pPr>
+        <w:pStyle w:val="PlainText"/>
+        <w:rPr>
+          <w:rFonts w:ascii="Courier New" w:hAnsi="Courier New" w:cs="Courier New"/>
+        </w:rPr>
+      </w:pPr>
+      <w:r>
+        <w:rPr>
+          <w:rFonts w:ascii="Courier New" w:hAnsi="Courier New" w:cs="Courier New"/>
+        </w:rPr>
+        <w:t>Person Name</w:t>
+      </w:r>
+      <w:r>
+        <w:rPr>
+          <w:rFonts w:ascii="Courier New" w:hAnsi="Courier New" w:cs="Courier New"/>
+        </w:rPr>
+        <w:tab/>
+      </w:r>
+      <w:r>
+        <w:rPr>
+          <w:rFonts w:ascii="Courier New" w:hAnsi="Courier New" w:cs="Courier New"/>
+        </w:rPr>
+        <w:tab/>
+      </w:r>
+      <w:r>
+        <w:rPr>
+          <w:rFonts w:ascii="Courier New" w:hAnsi="Courier New" w:cs="Courier New"/>
+        </w:rPr>
+        <w:tab/>
+      </w:r>
+      <w:r>
+        <w:rPr>
+          <w:rFonts w:ascii="Courier New" w:hAnsi="Courier New" w:cs="Courier New"/>
+        </w:rPr>
+        <w:tab/>
+        <w:t>- RANGAMMA</w:t>
+      </w:r>
+    </w:p>
+    <w:p>
+      <w:pPr>
+        <w:pStyle w:val="PlainText"/>
+        <w:rPr>
+          <w:rFonts w:ascii="Courier New" w:hAnsi="Courier New" w:cs="Courier New"/>
+        </w:rPr>
+      </w:pPr>
+      <w:r>
+        <w:rPr>
+          <w:rFonts w:ascii="Courier New" w:hAnsi="Courier New" w:cs="Courier New"/>
+        </w:rPr>
+        <w:t>Bill number</w:t>
+      </w:r>
+      <w:r>
+        <w:rPr>
+          <w:rFonts w:ascii="Courier New" w:hAnsi="Courier New" w:cs="Courier New"/>
+        </w:rPr>
+        <w:tab/>
+      </w:r>
+      <w:r>
+        <w:rPr>
+          <w:rFonts w:ascii="Courier New" w:hAnsi="Courier New" w:cs="Courier New"/>
+        </w:rPr>
+        <w:tab/>
+      </w:r>
+      <w:r>
+        <w:rPr>
+          <w:rFonts w:ascii="Courier New" w:hAnsi="Courier New" w:cs="Courier New"/>
+        </w:rPr>
+        <w:tab/>
+      </w:r>
+      <w:r>
+        <w:rPr>
+          <w:rFonts w:ascii="Courier New" w:hAnsi="Courier New" w:cs="Courier New"/>
+        </w:rPr>
+        <w:tab/>
+        <w:t>- 2872</w:t>
+      </w:r>
+    </w:p>
+    <w:p>
+      <w:pPr>
+        <w:pStyle w:val="PlainText"/>
+        <w:rPr>
+          <w:rFonts w:ascii="Courier New" w:hAnsi="Courier New" w:cs="Courier New"/>
+        </w:rPr>
+      </w:pPr>
+      <w:r>
+        <w:rPr>
+          <w:rFonts w:ascii="Courier New" w:hAnsi="Courier New" w:cs="Courier New"/>
+        </w:rPr>
+        <w:t>---------------------------------------------------------------</w:t>
+      </w:r>
+    </w:p>
+    <w:p>
+      <w:pPr>
+        <w:pStyle w:val="PlainText"/>
+        <w:rPr>
+          <w:rFonts w:ascii="Courier New" w:hAnsi="Courier New" w:cs="Courier New"/>
+        </w:rPr>
+      </w:pPr>
+      <w:r>
+        <w:rPr>
+          <w:rFonts w:ascii="Courier New" w:hAnsi="Courier New" w:cs="Courier New"/>
+        </w:rPr>
+        <w:t>Item Name</w:t>
+      </w:r>
+      <w:r>
+        <w:rPr>
+          <w:rFonts w:ascii="Courier New" w:hAnsi="Courier New" w:cs="Courier New"/>
+        </w:rPr>
+        <w:tab/>
+      </w:r>
+      <w:r>
+        <w:rPr>
+          <w:rFonts w:ascii="Courier New" w:hAnsi="Courier New" w:cs="Courier New"/>
+        </w:rPr>
+        <w:tab/>
+      </w:r>
+      <w:r>
+        <w:rPr>
+          <w:rFonts w:ascii="Courier New" w:hAnsi="Courier New" w:cs="Courier New"/>
+        </w:rPr>
+        <w:tab/>
+      </w:r>
+      <w:r>
+        <w:rPr>
+          <w:rFonts w:ascii="Courier New" w:hAnsi="Courier New" w:cs="Courier New"/>
+        </w:rPr>
+        <w:tab/>
+        <w:t>- BEET</w:t>
+      </w:r>
+    </w:p>
+    <w:p>
+      <w:pPr>
+        <w:pStyle w:val="PlainText"/>
+        <w:rPr>
+          <w:rFonts w:ascii="Courier New" w:hAnsi="Courier New" w:cs="Courier New"/>
+        </w:rPr>
+      </w:pPr>
+      <w:r>
+        <w:rPr>
+          <w:rFonts w:ascii="Courier New" w:hAnsi="Courier New" w:cs="Courier New"/>
+        </w:rPr>
+        <w:t>Number of Pockets</w:t>
+      </w:r>
+      <w:r>
+        <w:rPr>
+          <w:rFonts w:ascii="Courier New" w:hAnsi="Courier New" w:cs="Courier New"/>
+        </w:rPr>
+        <w:tab/>
+      </w:r>
+      <w:r>
+        <w:rPr>
+          <w:rFonts w:ascii="Courier New" w:hAnsi="Courier New" w:cs="Courier New"/>
+        </w:rPr>
+        <w:tab/>
+      </w:r>
+      <w:r>
+        <w:rPr>
+          <w:rFonts w:ascii="Courier New" w:hAnsi="Courier New" w:cs="Courier New"/>
+        </w:rPr>
+        <w:tab/>
+        <w:t>- 1</w:t>
+      </w:r>
+    </w:p>
+    <w:p>
+      <w:pPr>
+        <w:pStyle w:val="PlainText"/>
+        <w:rPr>
+          <w:rFonts w:ascii="Courier New" w:hAnsi="Courier New" w:cs="Courier New"/>
+        </w:rPr>
+      </w:pPr>
+      <w:r>
+        <w:rPr>
+          <w:rFonts w:ascii="Courier New" w:hAnsi="Courier New" w:cs="Courier New"/>
+        </w:rPr>
+        <w:t>Number of KGs</w:t>
+      </w:r>
+      <w:r>
+        <w:rPr>
+          <w:rFonts w:ascii="Courier New" w:hAnsi="Courier New" w:cs="Courier New"/>
+        </w:rPr>
+        <w:tab/>
+      </w:r>
+      <w:r>
+        <w:rPr>
+          <w:rFonts w:ascii="Courier New" w:hAnsi="Courier New" w:cs="Courier New"/>
+        </w:rPr>
+        <w:tab/>
+      </w:r>
+      <w:r>
+        <w:rPr>
+          <w:rFonts w:ascii="Courier New" w:hAnsi="Courier New" w:cs="Courier New"/>
+        </w:rPr>
+        <w:tab/>
+        <w:t>- 51</w:t>
+      </w:r>
+    </w:p>
+    <w:p>
+      <w:pPr>
+        <w:pStyle w:val="PlainText"/>
+        <w:rPr>
+          <w:rFonts w:ascii="Courier New" w:hAnsi="Courier New" w:cs="Courier New"/>
+        </w:rPr>
+      </w:pPr>
+      <w:r>
+        <w:rPr>
+          <w:rFonts w:ascii="Courier New" w:hAnsi="Courier New" w:cs="Courier New"/>
+        </w:rPr>
+        <w:t>Rate</w:t>
+      </w:r>
+      <w:r>
+        <w:rPr>
+          <w:rFonts w:ascii="Courier New" w:hAnsi="Courier New" w:cs="Courier New"/>
+        </w:rPr>
+        <w:tab/>
+      </w:r>
+      <w:r>
+        <w:rPr>
+          <w:rFonts w:ascii="Courier New" w:hAnsi="Courier New" w:cs="Courier New"/>
+        </w:rPr>
+        <w:tab/>
+      </w:r>
+      <w:r>
+        <w:rPr>
+          <w:rFonts w:ascii="Courier New" w:hAnsi="Courier New" w:cs="Courier New"/>
+        </w:rPr>
+        <w:tab/>
+      </w:r>
+      <w:r>
+        <w:rPr>
+          <w:rFonts w:ascii="Courier New" w:hAnsi="Courier New" w:cs="Courier New"/>
+        </w:rPr>
+        <w:tab/>
+      </w:r>
+      <w:r>
+        <w:rPr>
+          <w:rFonts w:ascii="Courier New" w:hAnsi="Courier New" w:cs="Courier New"/>
+        </w:rPr>
+        <w:tab/>
+        <w:t>- 10</w:t>
+      </w:r>
+    </w:p>
+    <w:p>
+      <w:pPr>
+        <w:pStyle w:val="PlainText"/>
+        <w:rPr>
+          <w:rFonts w:ascii="Courier New" w:hAnsi="Courier New" w:cs="Courier New"/>
+        </w:rPr>
+      </w:pPr>
+      <w:r>
+        <w:rPr>
+          <w:rFonts w:ascii="Courier New" w:hAnsi="Courier New" w:cs="Courier New"/>
+        </w:rPr>
+        <w:t>Total Price</w:t>
+      </w:r>
+      <w:r>
+        <w:rPr>
+          <w:rFonts w:ascii="Courier New" w:hAnsi="Courier New" w:cs="Courier New"/>
+        </w:rPr>
+        <w:tab/>
+      </w:r>
+      <w:r>
+        <w:rPr>
+          <w:rFonts w:ascii="Courier New" w:hAnsi="Courier New" w:cs="Courier New"/>
+        </w:rPr>
+        <w:tab/>
+      </w:r>
+      <w:r>
+        <w:rPr>
+          <w:rFonts w:ascii="Courier New" w:hAnsi="Courier New" w:cs="Courier New"/>
+        </w:rPr>
+        <w:tab/>
+      </w:r>
+      <w:r>
+        <w:rPr>
+          <w:rFonts w:ascii="Courier New" w:hAnsi="Courier New" w:cs="Courier New"/>
+        </w:rPr>
+        <w:tab/>
+        <w:t>- 510.0</w:t>
+      </w:r>
+    </w:p>
+    <w:p>
+      <w:pPr>
+        <w:pStyle w:val="PlainText"/>
+        <w:rPr>
+          <w:rFonts w:ascii="Courier New" w:hAnsi="Courier New" w:cs="Courier New"/>
+        </w:rPr>
+      </w:pPr>
+      <w:r>
+        <w:rPr>
+          <w:rFonts w:ascii="Courier New" w:hAnsi="Courier New" w:cs="Courier New"/>
+        </w:rPr>
+        <w:t>Amount balance</w:t>
+      </w:r>
+      <w:r>
+        <w:rPr>
+          <w:rFonts w:ascii="Courier New" w:hAnsi="Courier New" w:cs="Courier New"/>
+        </w:rPr>
+        <w:tab/>
+      </w:r>
+      <w:r>
+        <w:rPr>
+          <w:rFonts w:ascii="Courier New" w:hAnsi="Courier New" w:cs="Courier New"/>
+        </w:rPr>
+        <w:tab/>
+      </w:r>
+      <w:r>
+        <w:rPr>
+          <w:rFonts w:ascii="Courier New" w:hAnsi="Courier New" w:cs="Courier New"/>
+        </w:rPr>
+        <w:tab/>
+        <w:t>- 15572.0</w:t>
+      </w:r>
+    </w:p>
+    <w:p>
+      <w:pPr>
+        <w:pStyle w:val="PlainText"/>
+        <w:rPr>
+          <w:rFonts w:ascii="Courier New" w:hAnsi="Courier New" w:cs="Courier New"/>
+        </w:rPr>
+      </w:pPr>
+    </w:p>
+    <w:p>
+      <w:pPr>
+        <w:pStyle w:val="PlainText"/>
+        <w:rPr>
+          <w:rFonts w:ascii="Courier New" w:hAnsi="Courier New" w:cs="Courier New"/>
+        </w:rPr>
+      </w:pPr>
+      <w:r>
+        <w:rPr>
+          <w:rFonts w:ascii="Courier New" w:hAnsi="Courier New" w:cs="Courier New"/>
+        </w:rPr>
+        <w:t>Item Name</w:t>
+      </w:r>
+      <w:r>
+        <w:rPr>
+          <w:rFonts w:ascii="Courier New" w:hAnsi="Courier New" w:cs="Courier New"/>
+        </w:rPr>
+        <w:tab/>
+      </w:r>
+      <w:r>
+        <w:rPr>
+          <w:rFonts w:ascii="Courier New" w:hAnsi="Courier New" w:cs="Courier New"/>
+        </w:rPr>
+        <w:tab/>
+      </w:r>
+      <w:r>
+        <w:rPr>
+          <w:rFonts w:ascii="Courier New" w:hAnsi="Courier New" w:cs="Courier New"/>
+        </w:rPr>
+        <w:tab/>
+      </w:r>
+      <w:r>
+        <w:rPr>
+          <w:rFonts w:ascii="Courier New" w:hAnsi="Courier New" w:cs="Courier New"/>
+        </w:rPr>
+        <w:tab/>
+        <w:t>- CARROT</w:t>
+      </w:r>
+    </w:p>
+    <w:p>
+      <w:pPr>
+        <w:pStyle w:val="PlainText"/>
+        <w:rPr>
+          <w:rFonts w:ascii="Courier New" w:hAnsi="Courier New" w:cs="Courier New"/>
+        </w:rPr>
+      </w:pPr>
+      <w:r>
+        <w:rPr>
+          <w:rFonts w:ascii="Courier New" w:hAnsi="Courier New" w:cs="Courier New"/>
+        </w:rPr>
+        <w:t>Number of Pockets</w:t>
+      </w:r>
+      <w:r>
+        <w:rPr>
+          <w:rFonts w:ascii="Courier New" w:hAnsi="Courier New" w:cs="Courier New"/>
+        </w:rPr>
+        <w:tab/>
+      </w:r>
+      <w:r>
+        <w:rPr>
+          <w:rFonts w:ascii="Courier New" w:hAnsi="Courier New" w:cs="Courier New"/>
+        </w:rPr>
+        <w:tab/>
+      </w:r>
+      <w:r>
+        <w:rPr>
+          <w:rFonts w:ascii="Courier New" w:hAnsi="Courier New" w:cs="Courier New"/>
+        </w:rPr>
+        <w:tab/>
+        <w:t>- 2</w:t>
+      </w:r>
+    </w:p>
+    <w:p>
+      <w:pPr>
+        <w:pStyle w:val="PlainText"/>
+        <w:rPr>
+          <w:rFonts w:ascii="Courier New" w:hAnsi="Courier New" w:cs="Courier New"/>
+        </w:rPr>
+      </w:pPr>
+      <w:r>
+        <w:rPr>
+          <w:rFonts w:ascii="Courier New" w:hAnsi="Courier New" w:cs="Courier New"/>
+        </w:rPr>
+        <w:t>Number of KGs</w:t>
+      </w:r>
+      <w:r>
+        <w:rPr>
+          <w:rFonts w:ascii="Courier New" w:hAnsi="Courier New" w:cs="Courier New"/>
+        </w:rPr>
+        <w:tab/>
+      </w:r>
+      <w:r>
+        <w:rPr>
+          <w:rFonts w:ascii="Courier New" w:hAnsi="Courier New" w:cs="Courier New"/>
+        </w:rPr>
+        <w:tab/>
+      </w:r>
+      <w:r>
+        <w:rPr>
+          <w:rFonts w:ascii="Courier New" w:hAnsi="Courier New" w:cs="Courier New"/>
+        </w:rPr>
+        <w:tab/>
+        <w:t>- 183</w:t>
+      </w:r>
+    </w:p>
+    <w:p>
+      <w:pPr>
+        <w:pStyle w:val="PlainText"/>
+        <w:rPr>
+          <w:rFonts w:ascii="Courier New" w:hAnsi="Courier New" w:cs="Courier New"/>
+        </w:rPr>
+      </w:pPr>
+      <w:r>
+        <w:rPr>
+          <w:rFonts w:ascii="Courier New" w:hAnsi="Courier New" w:cs="Courier New"/>
+        </w:rPr>
+        <w:t>Rate</w:t>
+      </w:r>
+      <w:r>
+        <w:rPr>
+          <w:rFonts w:ascii="Courier New" w:hAnsi="Courier New" w:cs="Courier New"/>
+        </w:rPr>
+        <w:tab/>
+      </w:r>
+      <w:r>
+        <w:rPr>
+          <w:rFonts w:ascii="Courier New" w:hAnsi="Courier New" w:cs="Courier New"/>
+        </w:rPr>
+        <w:tab/>
+      </w:r>
+      <w:r>
+        <w:rPr>
+          <w:rFonts w:ascii="Courier New" w:hAnsi="Courier New" w:cs="Courier New"/>
+        </w:rPr>
+        <w:tab/>
+      </w:r>
+      <w:r>
+        <w:rPr>
+          <w:rFonts w:ascii="Courier New" w:hAnsi="Courier New" w:cs="Courier New"/>
+        </w:rPr>
+        <w:tab/>
+      </w:r>
+      <w:r>
+        <w:rPr>
+          <w:rFonts w:ascii="Courier New" w:hAnsi="Courier New" w:cs="Courier New"/>
+        </w:rPr>
+        <w:tab/>
+        <w:t>- 27</w:t>
+      </w:r>
+    </w:p>
+    <w:p>
+      <w:pPr>
+        <w:pStyle w:val="PlainText"/>
+        <w:rPr>
+          <w:rFonts w:ascii="Courier New" w:hAnsi="Courier New" w:cs="Courier New"/>
+        </w:rPr>
+      </w:pPr>
+      <w:r>
+        <w:rPr>
+          <w:rFonts w:ascii="Courier New" w:hAnsi="Courier New" w:cs="Courier New"/>
+        </w:rPr>
+        <w:t>Transport &amp; Miscellaneous</w:t>
+      </w:r>
+      <w:r>
+        <w:rPr>
+          <w:rFonts w:ascii="Courier New" w:hAnsi="Courier New" w:cs="Courier New"/>
+        </w:rPr>
+        <w:tab/>
+        <w:t>- 30</w:t>
+      </w:r>
+    </w:p>
+    <w:p>
+      <w:pPr>
+        <w:pStyle w:val="PlainText"/>
+        <w:rPr>
+          <w:rFonts w:ascii="Courier New" w:hAnsi="Courier New" w:cs="Courier New"/>
+        </w:rPr>
+      </w:pPr>
+      <w:r>
+        <w:rPr>
+          <w:rFonts w:ascii="Courier New" w:hAnsi="Courier New" w:cs="Courier New"/>
+        </w:rPr>
+        <w:t>Total Price</w:t>
+      </w:r>
+      <w:r>
+        <w:rPr>
+          <w:rFonts w:ascii="Courier New" w:hAnsi="Courier New" w:cs="Courier New"/>
+        </w:rPr>
+        <w:tab/>
+      </w:r>
+      <w:r>
+        <w:rPr>
+          <w:rFonts w:ascii="Courier New" w:hAnsi="Courier New" w:cs="Courier New"/>
+        </w:rPr>
+        <w:tab/>
+      </w:r>
+      <w:r>
+        <w:rPr>
+          <w:rFonts w:ascii="Courier New" w:hAnsi="Courier New" w:cs="Courier New"/>
+        </w:rPr>
+        <w:tab/>
+      </w:r>
+      <w:r>
+        <w:rPr>
+          <w:rFonts w:ascii="Courier New" w:hAnsi="Courier New" w:cs="Courier New"/>
+        </w:rPr>
+        <w:tab/>
+        <w:t>- 4971.0</w:t>
+      </w:r>
+    </w:p>
+    <w:p>
+      <w:pPr>
+        <w:pStyle w:val="PlainText"/>
+        <w:rPr>
+          <w:rFonts w:ascii="Courier New" w:hAnsi="Courier New" w:cs="Courier New"/>
+          <w:b/>
+        </w:rPr>
+      </w:pPr>
+      <w:r>
+        <w:rPr>
+          <w:rFonts w:ascii="Courier New" w:hAnsi="Courier New" w:cs="Courier New"/>
+          <w:b/>
+        </w:rPr>
+        <w:t>Amount balance</w:t>
+      </w:r>
+      <w:r>
+        <w:rPr>
+          <w:rFonts w:ascii="Courier New" w:hAnsi="Courier New" w:cs="Courier New"/>
+          <w:b/>
+        </w:rPr>
+        <w:tab/>
+      </w:r>
+      <w:r>
+        <w:rPr>
+          <w:rFonts w:ascii="Courier New" w:hAnsi="Courier New" w:cs="Courier New"/>
+          <w:b/>
+        </w:rPr>
+        <w:tab/>
+      </w:r>
+      <w:r>
+        <w:rPr>
+          <w:rFonts w:ascii="Courier New" w:hAnsi="Courier New" w:cs="Courier New"/>
+          <w:b/>
+        </w:rPr>
+        <w:tab/>
+        <w:t>- 20543.0</w:t>
+      </w:r>
+    </w:p>
+    <w:p>
+      <w:pPr>
+        <w:pStyle w:val="PlainText"/>
+        <w:rPr>
+          <w:rFonts w:ascii="Courier New" w:hAnsi="Courier New" w:cs="Courier New"/>
+          <w:b/>
+        </w:rPr>
+      </w:pPr>
+    </w:p>
+    <w:p>
+      <w:pPr>
+        <w:pStyle w:val="PlainText"/>
+        <w:rPr>
+          <w:rFonts w:ascii="Courier New" w:hAnsi="Courier New" w:cs="Courier New"/>
+        </w:rPr>
+      </w:pPr>
     </w:p>
     <w:p>
       <w:pPr>

</xml_diff>